<commit_message>
Service manual updates #version-55
See here for detailed changes:https://github.com/alphagov/government-service-design-manual/compare/version-54…version-55
</commit_message>
<xml_diff>
--- a/public/service-manual/the-team/recruitment/CTO-applicant-pack-SM.docx
+++ b/public/service-manual/the-team/recruitment/CTO-applicant-pack-SM.docx
@@ -540,6 +540,19 @@
         <w:rPr>
           <w:sz w:val="24"/>
         </w:rPr>
+        <w:t xml:space="preserve">- </w:t>
+      </w:r>
+      <w:r>
+        <w:rPr>
+          <w:sz w:val="24"/>
+          <w:highlight w:val="yellow"/>
+        </w:rPr>
+        <w:t>Department to include</w:t>
+      </w:r>
+      <w:r>
+        <w:rPr>
+          <w:sz w:val="24"/>
+        </w:rPr>
         <w:tab/>
       </w:r>
       <w:r>
@@ -1379,15 +1392,7 @@
         <w:rPr>
           <w:sz w:val="24"/>
         </w:rPr>
-        <w:t>Building a culture of data-driven delivery within the department, and ensuring the delivery and iteration of tec</w:t>
-      </w:r>
-      <w:bookmarkStart w:id="0" w:name="_GoBack"/>
-      <w:bookmarkEnd w:id="0"/>
-      <w:r>
-        <w:rPr>
-          <w:sz w:val="24"/>
-        </w:rPr>
-        <w:t>hnology services is support by effective analysis of the financial benefits of taking an agile, open, user-driven approach</w:t>
+        <w:t>Building a culture of data-driven delivery within the department, and ensuring the delivery and iteration of technology services is support by effective analysis of the financial benefits of taking an agile, open, user-driven approach</w:t>
       </w:r>
     </w:p>
     <w:p>
@@ -2572,355 +2577,225 @@
         <w:pStyle w:val="normal0"/>
         <w:spacing w:after="0" w:line="240" w:lineRule="auto"/>
       </w:pPr>
-      <w:r>
-        <w:rPr>
-          <w:b/>
-          <w:sz w:val="24"/>
-        </w:rPr>
-        <w:t>Post / Contract</w:t>
-      </w:r>
-    </w:p>
-    <w:p>
-      <w:pPr>
-        <w:pStyle w:val="normal0"/>
-        <w:spacing w:after="0" w:line="240" w:lineRule="auto"/>
-      </w:pPr>
-      <w:r>
-        <w:rPr>
-          <w:sz w:val="24"/>
-          <w:highlight w:val="yellow"/>
-        </w:rPr>
-        <w:t>[</w:t>
-      </w:r>
-      <w:proofErr w:type="gramStart"/>
-      <w:r>
-        <w:rPr>
-          <w:sz w:val="24"/>
-          <w:highlight w:val="yellow"/>
-        </w:rPr>
-        <w:t>to</w:t>
-      </w:r>
-      <w:proofErr w:type="gramEnd"/>
-      <w:r>
-        <w:rPr>
-          <w:sz w:val="24"/>
-          <w:highlight w:val="yellow"/>
-        </w:rPr>
-        <w:t xml:space="preserve"> include]</w:t>
-      </w:r>
-    </w:p>
-    <w:p>
-      <w:pPr>
-        <w:pStyle w:val="normal0"/>
-        <w:spacing w:after="0" w:line="240" w:lineRule="auto"/>
-      </w:pPr>
-    </w:p>
-    <w:p>
-      <w:pPr>
-        <w:pStyle w:val="normal0"/>
-        <w:spacing w:after="0" w:line="240" w:lineRule="auto"/>
-      </w:pPr>
-      <w:r>
-        <w:rPr>
-          <w:b/>
-          <w:sz w:val="24"/>
-        </w:rPr>
-        <w:t>Reward</w:t>
-      </w:r>
-      <w:r>
-        <w:rPr>
-          <w:sz w:val="24"/>
-        </w:rPr>
-        <w:br/>
-        <w:t>The role is SCS pay band 2, which ranges from £82,900 to £162,500.</w:t>
-      </w:r>
-    </w:p>
-    <w:p>
-      <w:pPr>
-        <w:pStyle w:val="normal0"/>
-        <w:spacing w:after="0" w:line="240" w:lineRule="auto"/>
-      </w:pPr>
-    </w:p>
-    <w:p>
-      <w:pPr>
-        <w:pStyle w:val="normal0"/>
-        <w:spacing w:after="0" w:line="240" w:lineRule="auto"/>
-      </w:pPr>
-      <w:r>
-        <w:rPr>
-          <w:sz w:val="24"/>
-        </w:rPr>
-        <w:t>Applicants currently holding a permanent post in the Civil Service should note that, if successful, their salary on appointment would normally be determined by applying the usual Cabinet Office salary progression rules.</w:t>
-      </w:r>
-    </w:p>
-    <w:p>
-      <w:pPr>
-        <w:pStyle w:val="normal0"/>
-        <w:spacing w:after="0" w:line="240" w:lineRule="auto"/>
-      </w:pPr>
-    </w:p>
-    <w:p>
-      <w:pPr>
-        <w:pStyle w:val="normal0"/>
-        <w:spacing w:after="0" w:line="240" w:lineRule="auto"/>
-      </w:pPr>
-      <w:r>
-        <w:rPr>
-          <w:b/>
-          <w:sz w:val="24"/>
-        </w:rPr>
-        <w:t>Location</w:t>
-      </w:r>
-    </w:p>
-    <w:p>
-      <w:pPr>
-        <w:pStyle w:val="normal0"/>
-        <w:spacing w:after="0" w:line="240" w:lineRule="auto"/>
-      </w:pPr>
-      <w:r>
-        <w:rPr>
-          <w:sz w:val="24"/>
-          <w:highlight w:val="yellow"/>
-        </w:rPr>
-        <w:t>[</w:t>
-      </w:r>
-      <w:proofErr w:type="gramStart"/>
-      <w:r>
-        <w:rPr>
-          <w:sz w:val="24"/>
-          <w:highlight w:val="yellow"/>
-        </w:rPr>
-        <w:t>to</w:t>
-      </w:r>
-      <w:proofErr w:type="gramEnd"/>
-      <w:r>
-        <w:rPr>
-          <w:sz w:val="24"/>
-          <w:highlight w:val="yellow"/>
-        </w:rPr>
-        <w:t xml:space="preserve"> include]</w:t>
-      </w:r>
-    </w:p>
-    <w:p>
-      <w:pPr>
-        <w:pStyle w:val="normal0"/>
-        <w:spacing w:after="0" w:line="240" w:lineRule="auto"/>
-      </w:pPr>
-    </w:p>
-    <w:p>
-      <w:pPr>
-        <w:pStyle w:val="normal0"/>
-        <w:spacing w:after="0" w:line="240" w:lineRule="auto"/>
-      </w:pPr>
-      <w:r>
-        <w:rPr>
-          <w:b/>
-          <w:sz w:val="24"/>
-        </w:rPr>
-        <w:t>Pension</w:t>
-      </w:r>
-      <w:r>
-        <w:rPr>
-          <w:sz w:val="24"/>
-        </w:rPr>
-        <w:br/>
-        <w:t xml:space="preserve">The Civil Service offers a choice of two pension schemes giving you the flexibility to choose the pension that suits you best.  The </w:t>
-      </w:r>
-      <w:proofErr w:type="spellStart"/>
-      <w:r>
-        <w:rPr>
-          <w:sz w:val="24"/>
-        </w:rPr>
-        <w:t>nuvos</w:t>
-      </w:r>
-      <w:proofErr w:type="spellEnd"/>
-      <w:r>
-        <w:rPr>
-          <w:sz w:val="24"/>
-        </w:rPr>
-        <w:t xml:space="preserve"> pension scheme is an occupational defined benefit pension scheme, whilst the partnership pension account is a stakeholder pension with a choice of providers.  Both provide good quality ways of saving for retirement.  For more information, please visit the Civil Service pension’s website</w:t>
-      </w:r>
-      <w:proofErr w:type="gramStart"/>
-      <w:r>
-        <w:rPr>
-          <w:sz w:val="24"/>
-        </w:rPr>
-        <w:t xml:space="preserve">:  </w:t>
-      </w:r>
-      <w:proofErr w:type="gramEnd"/>
-      <w:r>
-        <w:fldChar w:fldCharType="begin"/>
-      </w:r>
-      <w:r>
-        <w:instrText xml:space="preserve"> HYPERLINK "http://www.civilservice-pensions.gov.uk/" \h </w:instrText>
-      </w:r>
-      <w:r>
-        <w:fldChar w:fldCharType="separate"/>
-      </w:r>
-      <w:r>
-        <w:rPr>
-          <w:color w:val="0000FF"/>
-          <w:sz w:val="24"/>
-          <w:u w:val="single"/>
-        </w:rPr>
-        <w:t>http://www.civilservice-pensions.gov.uk/</w:t>
-      </w:r>
-      <w:r>
-        <w:rPr>
-          <w:color w:val="0000FF"/>
-          <w:sz w:val="24"/>
-          <w:u w:val="single"/>
-        </w:rPr>
-        <w:fldChar w:fldCharType="end"/>
-      </w:r>
-      <w:r>
-        <w:rPr>
-          <w:sz w:val="24"/>
-        </w:rPr>
-        <w:t xml:space="preserve"> </w:t>
-      </w:r>
-      <w:r>
-        <w:rPr>
-          <w:sz w:val="24"/>
-        </w:rPr>
-        <w:br/>
-      </w:r>
-    </w:p>
-    <w:p>
-      <w:pPr>
-        <w:pStyle w:val="normal0"/>
-        <w:spacing w:after="0" w:line="240" w:lineRule="auto"/>
-      </w:pPr>
-      <w:r>
-        <w:rPr>
-          <w:b/>
-          <w:sz w:val="24"/>
-        </w:rPr>
-        <w:t>Restrictions</w:t>
-      </w:r>
-      <w:r>
-        <w:rPr>
-          <w:sz w:val="24"/>
-        </w:rPr>
-        <w:br/>
-        <w:t xml:space="preserve">While in post there will be certain restrictions on political activities.  Applicants should also note that there </w:t>
-      </w:r>
-      <w:proofErr w:type="gramStart"/>
-      <w:r>
-        <w:rPr>
-          <w:sz w:val="24"/>
-        </w:rPr>
-        <w:t>may</w:t>
-      </w:r>
-      <w:proofErr w:type="gramEnd"/>
-      <w:r>
-        <w:rPr>
-          <w:sz w:val="24"/>
-        </w:rPr>
-        <w:t xml:space="preserve"> be restrictions placed upon their ability to move to some business appointments once they have left this position.</w:t>
-      </w:r>
-      <w:r>
-        <w:rPr>
-          <w:sz w:val="24"/>
-        </w:rPr>
-        <w:br/>
-      </w:r>
-      <w:r>
-        <w:rPr>
-          <w:sz w:val="24"/>
-        </w:rPr>
-        <w:br/>
-      </w:r>
-      <w:r>
-        <w:rPr>
-          <w:b/>
-          <w:sz w:val="24"/>
-        </w:rPr>
-        <w:t>Annual Leave</w:t>
-      </w:r>
-      <w:r>
-        <w:rPr>
-          <w:sz w:val="24"/>
-        </w:rPr>
-        <w:br/>
-        <w:t>There will be 30 days’ paid annual leave plus 10½ days public and privilege holidays.</w:t>
-      </w:r>
-      <w:r>
-        <w:rPr>
-          <w:sz w:val="24"/>
-        </w:rPr>
-        <w:br/>
-      </w:r>
-    </w:p>
-    <w:p>
-      <w:pPr>
-        <w:pStyle w:val="normal0"/>
-        <w:spacing w:after="0" w:line="240" w:lineRule="auto"/>
-      </w:pPr>
-      <w:r>
-        <w:rPr>
-          <w:b/>
-          <w:sz w:val="24"/>
-        </w:rPr>
-        <w:t>Conflicts of Interest</w:t>
-      </w:r>
-    </w:p>
-    <w:p>
-      <w:pPr>
-        <w:pStyle w:val="normal0"/>
-        <w:spacing w:after="0" w:line="240" w:lineRule="auto"/>
-      </w:pPr>
-      <w:r>
-        <w:rPr>
-          <w:sz w:val="24"/>
-        </w:rPr>
-        <w:t>If you or your partner has any actual or potential conflict of interest with the activities of the department, this should be declared clearly in your application.  Any indirect association of this kind through any other family member or partnership should also be disclosed.</w:t>
-      </w:r>
-      <w:r>
-        <w:rPr>
-          <w:sz w:val="24"/>
-        </w:rPr>
-        <w:br/>
-      </w:r>
-    </w:p>
-    <w:p>
-      <w:pPr>
-        <w:pStyle w:val="normal0"/>
-        <w:spacing w:after="0" w:line="240" w:lineRule="auto"/>
-      </w:pPr>
-      <w:r>
-        <w:rPr>
-          <w:b/>
-          <w:sz w:val="24"/>
-        </w:rPr>
-        <w:t>Appointment and Confidentiality</w:t>
-      </w:r>
-      <w:r>
-        <w:rPr>
-          <w:sz w:val="24"/>
-        </w:rPr>
-        <w:br/>
-        <w:t>The offer of a job will be made subject to satisfactory references and security clearance.  The successful applicant will be required to sign the Official Secrets Act, adhere to the Civil Service Code and to exercise care in the use of official information acquired in the course of official duties, and not to disclose information, which is held in confidence.</w:t>
-      </w:r>
-      <w:r>
-        <w:rPr>
-          <w:sz w:val="24"/>
-        </w:rPr>
-        <w:t xml:space="preserve"> </w:t>
-      </w:r>
-      <w:r>
-        <w:rPr>
-          <w:sz w:val="24"/>
-        </w:rPr>
-        <w:t>If the role is a regulated post, then the job offer will be made subject to the receipt of a satisfactory enhanced CRB check. A regulated post would have either: direct and regular contact with children or vulnerable adults, access to sensitive or personal information about children or vulnerable adults or involve giving advice to children over the telephone or other form of electronic communication including the internet and mobile telephone text messaging.</w:t>
-      </w:r>
     </w:p>
     <w:p>
       <w:pPr>
         <w:pStyle w:val="Heading1"/>
         <w:spacing w:line="240" w:lineRule="auto"/>
-      </w:pPr>
-      <w:bookmarkStart w:id="1" w:name="h.y1mqx33o2p8b" w:colFirst="0" w:colLast="0"/>
+        <w:rPr>
+          <w:rFonts w:ascii="Calibri" w:eastAsia="Calibri" w:hAnsi="Calibri" w:cs="Calibri"/>
+          <w:sz w:val="28"/>
+        </w:rPr>
+      </w:pPr>
+      <w:bookmarkStart w:id="0" w:name="h.y1mqx33o2p8b" w:colFirst="0" w:colLast="0"/>
+      <w:bookmarkEnd w:id="0"/>
+    </w:p>
+    <w:p>
+      <w:pPr>
+        <w:pStyle w:val="Heading1"/>
+        <w:spacing w:line="240" w:lineRule="auto"/>
+        <w:rPr>
+          <w:rFonts w:ascii="Calibri" w:eastAsia="Calibri" w:hAnsi="Calibri" w:cs="Calibri"/>
+          <w:sz w:val="28"/>
+        </w:rPr>
+      </w:pPr>
+    </w:p>
+    <w:p>
+      <w:pPr>
+        <w:pStyle w:val="Heading1"/>
+        <w:spacing w:line="240" w:lineRule="auto"/>
+        <w:rPr>
+          <w:rFonts w:ascii="Calibri" w:eastAsia="Calibri" w:hAnsi="Calibri" w:cs="Calibri"/>
+          <w:sz w:val="28"/>
+        </w:rPr>
+      </w:pPr>
+    </w:p>
+    <w:p>
+      <w:pPr>
+        <w:pStyle w:val="Heading1"/>
+        <w:spacing w:line="240" w:lineRule="auto"/>
+        <w:rPr>
+          <w:rFonts w:ascii="Calibri" w:eastAsia="Calibri" w:hAnsi="Calibri" w:cs="Calibri"/>
+          <w:sz w:val="28"/>
+        </w:rPr>
+      </w:pPr>
+    </w:p>
+    <w:p>
+      <w:pPr>
+        <w:pStyle w:val="Heading1"/>
+        <w:spacing w:line="240" w:lineRule="auto"/>
+        <w:rPr>
+          <w:rFonts w:ascii="Calibri" w:eastAsia="Calibri" w:hAnsi="Calibri" w:cs="Calibri"/>
+          <w:sz w:val="28"/>
+        </w:rPr>
+      </w:pPr>
+    </w:p>
+    <w:p>
+      <w:pPr>
+        <w:pStyle w:val="Heading1"/>
+        <w:spacing w:line="240" w:lineRule="auto"/>
+        <w:rPr>
+          <w:rFonts w:ascii="Calibri" w:eastAsia="Calibri" w:hAnsi="Calibri" w:cs="Calibri"/>
+          <w:sz w:val="28"/>
+        </w:rPr>
+      </w:pPr>
+    </w:p>
+    <w:p>
+      <w:pPr>
+        <w:pStyle w:val="Heading1"/>
+        <w:spacing w:line="240" w:lineRule="auto"/>
+        <w:rPr>
+          <w:rFonts w:ascii="Calibri" w:eastAsia="Calibri" w:hAnsi="Calibri" w:cs="Calibri"/>
+          <w:sz w:val="28"/>
+        </w:rPr>
+      </w:pPr>
+    </w:p>
+    <w:p>
+      <w:pPr>
+        <w:pStyle w:val="Heading1"/>
+        <w:spacing w:line="240" w:lineRule="auto"/>
+        <w:rPr>
+          <w:rFonts w:ascii="Calibri" w:eastAsia="Calibri" w:hAnsi="Calibri" w:cs="Calibri"/>
+          <w:sz w:val="28"/>
+        </w:rPr>
+      </w:pPr>
+    </w:p>
+    <w:p>
+      <w:pPr>
+        <w:pStyle w:val="Heading1"/>
+        <w:spacing w:line="240" w:lineRule="auto"/>
+        <w:rPr>
+          <w:rFonts w:ascii="Calibri" w:eastAsia="Calibri" w:hAnsi="Calibri" w:cs="Calibri"/>
+          <w:sz w:val="28"/>
+        </w:rPr>
+      </w:pPr>
+    </w:p>
+    <w:p>
+      <w:pPr>
+        <w:pStyle w:val="Heading1"/>
+        <w:spacing w:line="240" w:lineRule="auto"/>
+        <w:rPr>
+          <w:rFonts w:ascii="Calibri" w:eastAsia="Calibri" w:hAnsi="Calibri" w:cs="Calibri"/>
+          <w:sz w:val="28"/>
+        </w:rPr>
+      </w:pPr>
+    </w:p>
+    <w:p>
+      <w:pPr>
+        <w:pStyle w:val="Heading1"/>
+        <w:spacing w:line="240" w:lineRule="auto"/>
+        <w:rPr>
+          <w:rFonts w:ascii="Calibri" w:eastAsia="Calibri" w:hAnsi="Calibri" w:cs="Calibri"/>
+          <w:sz w:val="28"/>
+        </w:rPr>
+      </w:pPr>
+    </w:p>
+    <w:p>
+      <w:pPr>
+        <w:pStyle w:val="Heading1"/>
+        <w:spacing w:line="240" w:lineRule="auto"/>
+        <w:rPr>
+          <w:rFonts w:ascii="Calibri" w:eastAsia="Calibri" w:hAnsi="Calibri" w:cs="Calibri"/>
+          <w:sz w:val="28"/>
+        </w:rPr>
+      </w:pPr>
+    </w:p>
+    <w:p>
+      <w:pPr>
+        <w:pStyle w:val="Heading1"/>
+        <w:spacing w:line="240" w:lineRule="auto"/>
+        <w:rPr>
+          <w:rFonts w:ascii="Calibri" w:eastAsia="Calibri" w:hAnsi="Calibri" w:cs="Calibri"/>
+          <w:sz w:val="28"/>
+        </w:rPr>
+      </w:pPr>
+    </w:p>
+    <w:p>
+      <w:pPr>
+        <w:pStyle w:val="Heading1"/>
+        <w:spacing w:line="240" w:lineRule="auto"/>
+        <w:rPr>
+          <w:rFonts w:ascii="Calibri" w:eastAsia="Calibri" w:hAnsi="Calibri" w:cs="Calibri"/>
+          <w:sz w:val="28"/>
+        </w:rPr>
+      </w:pPr>
+    </w:p>
+    <w:p>
+      <w:pPr>
+        <w:pStyle w:val="Heading1"/>
+        <w:spacing w:line="240" w:lineRule="auto"/>
+        <w:rPr>
+          <w:rFonts w:ascii="Calibri" w:eastAsia="Calibri" w:hAnsi="Calibri" w:cs="Calibri"/>
+          <w:sz w:val="28"/>
+        </w:rPr>
+      </w:pPr>
+    </w:p>
+    <w:p>
+      <w:pPr>
+        <w:pStyle w:val="Heading1"/>
+        <w:spacing w:line="240" w:lineRule="auto"/>
+        <w:rPr>
+          <w:rFonts w:ascii="Calibri" w:eastAsia="Calibri" w:hAnsi="Calibri" w:cs="Calibri"/>
+          <w:sz w:val="28"/>
+        </w:rPr>
+      </w:pPr>
+    </w:p>
+    <w:p>
+      <w:pPr>
+        <w:pStyle w:val="Heading1"/>
+        <w:spacing w:line="240" w:lineRule="auto"/>
+        <w:rPr>
+          <w:rFonts w:ascii="Calibri" w:eastAsia="Calibri" w:hAnsi="Calibri" w:cs="Calibri"/>
+          <w:sz w:val="28"/>
+        </w:rPr>
+      </w:pPr>
+    </w:p>
+    <w:p>
+      <w:pPr>
+        <w:pStyle w:val="Heading1"/>
+        <w:spacing w:line="240" w:lineRule="auto"/>
+        <w:rPr>
+          <w:rFonts w:ascii="Calibri" w:eastAsia="Calibri" w:hAnsi="Calibri" w:cs="Calibri"/>
+          <w:sz w:val="28"/>
+        </w:rPr>
+      </w:pPr>
+    </w:p>
+    <w:p>
+      <w:pPr>
+        <w:pStyle w:val="Heading1"/>
+        <w:spacing w:line="240" w:lineRule="auto"/>
+        <w:rPr>
+          <w:rFonts w:ascii="Calibri" w:eastAsia="Calibri" w:hAnsi="Calibri" w:cs="Calibri"/>
+          <w:sz w:val="28"/>
+        </w:rPr>
+      </w:pPr>
+    </w:p>
+    <w:p>
+      <w:pPr>
+        <w:pStyle w:val="Heading1"/>
+        <w:spacing w:line="240" w:lineRule="auto"/>
+        <w:rPr>
+          <w:rFonts w:ascii="Calibri" w:eastAsia="Calibri" w:hAnsi="Calibri" w:cs="Calibri"/>
+          <w:sz w:val="28"/>
+        </w:rPr>
+      </w:pPr>
+    </w:p>
+    <w:p>
+      <w:pPr>
+        <w:pStyle w:val="Heading1"/>
+        <w:spacing w:line="240" w:lineRule="auto"/>
+        <w:rPr>
+          <w:rFonts w:ascii="Calibri" w:eastAsia="Calibri" w:hAnsi="Calibri" w:cs="Calibri"/>
+          <w:sz w:val="28"/>
+        </w:rPr>
+      </w:pPr>
+    </w:p>
+    <w:p>
+      <w:pPr>
+        <w:pStyle w:val="Heading1"/>
+        <w:spacing w:line="240" w:lineRule="auto"/>
+      </w:pPr>
+      <w:bookmarkStart w:id="1" w:name="_GoBack"/>
       <w:bookmarkEnd w:id="1"/>
       <w:r>
         <w:rPr>
@@ -3760,7 +3635,7 @@
       <w:rPr>
         <w:noProof/>
       </w:rPr>
-      <w:t>7</w:t>
+      <w:t>2</w:t>
     </w:r>
     <w:r>
       <w:fldChar w:fldCharType="end"/>

</xml_diff>